<commit_message>
added more pictures to images from China and Mexico
</commit_message>
<xml_diff>
--- a/finalprojectspecs.docx
+++ b/finalprojectspecs.docx
@@ -246,7 +246,7 @@
                 <w:bdr w:val="single" w:sz="4" w:space="0" w:color="auto"/>
                 <w:shd w:val="clear" w:color="auto" w:fill="CCFFCC"/>
               </w:rPr>
-              <w:t>2</w:t>
+              <w:t>3</w:t>
             </w:r>
             <w:r>
               <w:rPr>
@@ -257,7 +257,7 @@
                 <w:bdr w:val="single" w:sz="4" w:space="0" w:color="auto"/>
                 <w:shd w:val="clear" w:color="auto" w:fill="CCFFCC"/>
               </w:rPr>
-              <w:t xml:space="preserve">    </w:t>
+              <w:t xml:space="preserve">   </w:t>
             </w:r>
             <w:r>
               <w:rPr>
@@ -521,7 +521,23 @@
                 <w:rFonts w:ascii="Calibri" w:eastAsia="Times New Roman" w:hAnsi="Calibri" w:cs="Times New Roman"/>
                 <w:color w:val="000000"/>
               </w:rPr>
-              <w:t xml:space="preserve">Deciding the title of the website. Setting up GitHub. Discussing what regions we wanted to focus on. </w:t>
+              <w:t xml:space="preserve">Deciding the title of the website. Setting up GitHub. Discussing what </w:t>
+            </w:r>
+            <w:proofErr w:type="gramStart"/>
+            <w:r>
+              <w:rPr>
+                <w:rFonts w:ascii="Calibri" w:eastAsia="Times New Roman" w:hAnsi="Calibri" w:cs="Times New Roman"/>
+                <w:color w:val="000000"/>
+              </w:rPr>
+              <w:t>regions</w:t>
+            </w:r>
+            <w:proofErr w:type="gramEnd"/>
+            <w:r>
+              <w:rPr>
+                <w:rFonts w:ascii="Calibri" w:eastAsia="Times New Roman" w:hAnsi="Calibri" w:cs="Times New Roman"/>
+                <w:color w:val="000000"/>
+              </w:rPr>
+              <w:t xml:space="preserve"> we wanted to focus on. </w:t>
             </w:r>
           </w:p>
         </w:tc>
@@ -571,7 +587,211 @@
                 <w:rFonts w:ascii="Calibri" w:eastAsia="Times New Roman" w:hAnsi="Calibri" w:cs="Times New Roman"/>
                 <w:color w:val="000000"/>
               </w:rPr>
-              <w:t xml:space="preserve"> Bambury</w:t>
+              <w:t xml:space="preserve"> </w:t>
+            </w:r>
+            <w:proofErr w:type="spellStart"/>
+            <w:r>
+              <w:rPr>
+                <w:rFonts w:ascii="Calibri" w:eastAsia="Times New Roman" w:hAnsi="Calibri" w:cs="Times New Roman"/>
+                <w:color w:val="000000"/>
+              </w:rPr>
+              <w:t>Bambury</w:t>
+            </w:r>
+            <w:proofErr w:type="spellEnd"/>
+          </w:p>
+        </w:tc>
+      </w:tr>
+      <w:tr>
+        <w:trPr>
+          <w:trHeight w:val="908"/>
+        </w:trPr>
+        <w:tc>
+          <w:tcPr>
+            <w:tcW w:w="1132" w:type="dxa"/>
+            <w:tcBorders>
+              <w:top w:val="nil"/>
+              <w:left w:val="single" w:sz="4" w:space="0" w:color="auto"/>
+              <w:bottom w:val="single" w:sz="4" w:space="0" w:color="auto"/>
+              <w:right w:val="single" w:sz="4" w:space="0" w:color="auto"/>
+            </w:tcBorders>
+            <w:shd w:val="clear" w:color="auto" w:fill="auto"/>
+            <w:noWrap/>
+            <w:vAlign w:val="bottom"/>
+            <w:hideMark/>
+          </w:tcPr>
+          <w:p>
+            <w:pPr>
+              <w:rPr>
+                <w:rFonts w:ascii="Calibri" w:eastAsia="Times New Roman" w:hAnsi="Calibri" w:cs="Times New Roman"/>
+                <w:color w:val="000000"/>
+              </w:rPr>
+            </w:pPr>
+            <w:r>
+              <w:rPr>
+                <w:rFonts w:ascii="Calibri" w:eastAsia="Times New Roman" w:hAnsi="Calibri" w:cs="Times New Roman"/>
+                <w:color w:val="000000"/>
+              </w:rPr>
+              <w:t>11/03</w:t>
+            </w:r>
+          </w:p>
+        </w:tc>
+        <w:tc>
+          <w:tcPr>
+            <w:tcW w:w="1675" w:type="dxa"/>
+            <w:tcBorders>
+              <w:top w:val="nil"/>
+              <w:left w:val="nil"/>
+              <w:bottom w:val="single" w:sz="4" w:space="0" w:color="auto"/>
+              <w:right w:val="single" w:sz="4" w:space="0" w:color="auto"/>
+            </w:tcBorders>
+            <w:shd w:val="clear" w:color="auto" w:fill="auto"/>
+            <w:noWrap/>
+            <w:vAlign w:val="center"/>
+            <w:hideMark/>
+          </w:tcPr>
+          <w:p>
+            <w:pPr>
+              <w:jc w:val="center"/>
+              <w:rPr>
+                <w:rFonts w:ascii="Calibri" w:eastAsia="Times New Roman" w:hAnsi="Calibri" w:cs="Times New Roman"/>
+                <w:color w:val="000000"/>
+              </w:rPr>
+            </w:pPr>
+            <w:r>
+              <w:rPr>
+                <w:rFonts w:ascii="Calibri" w:eastAsia="Times New Roman" w:hAnsi="Calibri" w:cs="Times New Roman"/>
+                <w:color w:val="000000"/>
+              </w:rPr>
+              <w:t>50</w:t>
+            </w:r>
+            <w:r>
+              <w:rPr>
+                <w:rFonts w:ascii="Calibri" w:eastAsia="Times New Roman" w:hAnsi="Calibri" w:cs="Times New Roman"/>
+                <w:color w:val="000000"/>
+              </w:rPr>
+              <w:t xml:space="preserve"> mins</w:t>
+            </w:r>
+          </w:p>
+        </w:tc>
+        <w:tc>
+          <w:tcPr>
+            <w:tcW w:w="4959" w:type="dxa"/>
+            <w:tcBorders>
+              <w:top w:val="nil"/>
+              <w:left w:val="nil"/>
+              <w:bottom w:val="single" w:sz="4" w:space="0" w:color="auto"/>
+              <w:right w:val="single" w:sz="4" w:space="0" w:color="auto"/>
+            </w:tcBorders>
+            <w:shd w:val="clear" w:color="auto" w:fill="auto"/>
+            <w:noWrap/>
+            <w:vAlign w:val="bottom"/>
+            <w:hideMark/>
+          </w:tcPr>
+          <w:p>
+            <w:pPr>
+              <w:rPr>
+                <w:rFonts w:ascii="Calibri" w:eastAsia="Times New Roman" w:hAnsi="Calibri" w:cs="Times New Roman"/>
+                <w:color w:val="000000"/>
+              </w:rPr>
+            </w:pPr>
+            <w:r>
+              <w:rPr>
+                <w:rFonts w:ascii="Calibri" w:eastAsia="Times New Roman" w:hAnsi="Calibri" w:cs="Times New Roman"/>
+                <w:color w:val="000000"/>
+              </w:rPr>
+              <w:t xml:space="preserve">Set up </w:t>
+            </w:r>
+            <w:proofErr w:type="spellStart"/>
+            <w:r>
+              <w:rPr>
+                <w:rFonts w:ascii="Calibri" w:eastAsia="Times New Roman" w:hAnsi="Calibri" w:cs="Times New Roman"/>
+                <w:color w:val="000000"/>
+              </w:rPr>
+              <w:t>GIt</w:t>
+            </w:r>
+            <w:proofErr w:type="spellEnd"/>
+            <w:r>
+              <w:rPr>
+                <w:rFonts w:ascii="Calibri" w:eastAsia="Times New Roman" w:hAnsi="Calibri" w:cs="Times New Roman"/>
+                <w:color w:val="000000"/>
+              </w:rPr>
+              <w:t xml:space="preserve"> Repo in local machine, upload and then delete the file to make sure we have local copy of the repository. Know how to use </w:t>
+            </w:r>
+            <w:proofErr w:type="spellStart"/>
+            <w:r>
+              <w:rPr>
+                <w:rFonts w:ascii="Calibri" w:eastAsia="Times New Roman" w:hAnsi="Calibri" w:cs="Times New Roman"/>
+                <w:color w:val="000000"/>
+              </w:rPr>
+              <w:t>Git</w:t>
+            </w:r>
+            <w:proofErr w:type="spellEnd"/>
+            <w:r>
+              <w:rPr>
+                <w:rFonts w:ascii="Calibri" w:eastAsia="Times New Roman" w:hAnsi="Calibri" w:cs="Times New Roman"/>
+                <w:color w:val="000000"/>
+              </w:rPr>
+              <w:t xml:space="preserve">.  </w:t>
+            </w:r>
+          </w:p>
+        </w:tc>
+        <w:tc>
+          <w:tcPr>
+            <w:tcW w:w="2008" w:type="dxa"/>
+            <w:tcBorders>
+              <w:top w:val="nil"/>
+              <w:left w:val="nil"/>
+              <w:bottom w:val="single" w:sz="4" w:space="0" w:color="auto"/>
+              <w:right w:val="single" w:sz="4" w:space="0" w:color="auto"/>
+            </w:tcBorders>
+            <w:shd w:val="clear" w:color="auto" w:fill="auto"/>
+            <w:noWrap/>
+            <w:vAlign w:val="bottom"/>
+            <w:hideMark/>
+          </w:tcPr>
+          <w:p>
+            <w:pPr>
+              <w:rPr>
+                <w:rFonts w:ascii="Calibri" w:eastAsia="Times New Roman" w:hAnsi="Calibri" w:cs="Times New Roman"/>
+                <w:color w:val="000000"/>
+              </w:rPr>
+            </w:pPr>
+            <w:r>
+              <w:rPr>
+                <w:rFonts w:ascii="Calibri" w:eastAsia="Times New Roman" w:hAnsi="Calibri" w:cs="Times New Roman"/>
+                <w:color w:val="000000"/>
+              </w:rPr>
+              <w:t xml:space="preserve">Elizabeth </w:t>
+            </w:r>
+            <w:proofErr w:type="spellStart"/>
+            <w:r>
+              <w:rPr>
+                <w:rFonts w:ascii="Calibri" w:eastAsia="Times New Roman" w:hAnsi="Calibri" w:cs="Times New Roman"/>
+                <w:color w:val="000000"/>
+              </w:rPr>
+              <w:t>Bambury</w:t>
+            </w:r>
+            <w:proofErr w:type="spellEnd"/>
+            <w:r>
+              <w:rPr>
+                <w:rFonts w:ascii="Calibri" w:eastAsia="Times New Roman" w:hAnsi="Calibri" w:cs="Times New Roman"/>
+                <w:color w:val="000000"/>
+              </w:rPr>
+              <w:t xml:space="preserve"> </w:t>
+            </w:r>
+            <w:r>
+              <w:rPr>
+                <w:rFonts w:ascii="Calibri" w:eastAsia="Times New Roman" w:hAnsi="Calibri" w:cs="Times New Roman"/>
+                <w:color w:val="000000"/>
+              </w:rPr>
+              <w:t>and Julia</w:t>
+            </w:r>
+            <w:r>
+              <w:rPr>
+                <w:rFonts w:ascii="Calibri" w:eastAsia="Times New Roman" w:hAnsi="Calibri" w:cs="Times New Roman"/>
+                <w:color w:val="000000"/>
+              </w:rPr>
+              <w:t xml:space="preserve"> Beatty</w:t>
             </w:r>
           </w:p>
         </w:tc>
@@ -637,16 +857,7 @@
                 <w:rFonts w:ascii="Calibri" w:eastAsia="Times New Roman" w:hAnsi="Calibri" w:cs="Times New Roman"/>
                 <w:color w:val="000000"/>
               </w:rPr>
-              <w:t>50</w:t>
-            </w:r>
-            <w:bookmarkStart w:id="1" w:name="_GoBack"/>
-            <w:bookmarkEnd w:id="1"/>
-            <w:r>
-              <w:rPr>
-                <w:rFonts w:ascii="Calibri" w:eastAsia="Times New Roman" w:hAnsi="Calibri" w:cs="Times New Roman"/>
-                <w:color w:val="000000"/>
-              </w:rPr>
-              <w:t xml:space="preserve"> mins</w:t>
+              <w:t>40 mins</w:t>
             </w:r>
           </w:p>
         </w:tc>
@@ -676,154 +887,23 @@
                 <w:rFonts w:ascii="Calibri" w:eastAsia="Times New Roman" w:hAnsi="Calibri" w:cs="Times New Roman"/>
                 <w:color w:val="000000"/>
               </w:rPr>
-              <w:t xml:space="preserve">Set up GIt Repo in local machine, upload and then delete the file to make sure we have local copy of the repository. Know how to use Git.  </w:t>
-            </w:r>
-          </w:p>
-        </w:tc>
-        <w:tc>
-          <w:tcPr>
-            <w:tcW w:w="2008" w:type="dxa"/>
-            <w:tcBorders>
-              <w:top w:val="nil"/>
-              <w:left w:val="nil"/>
-              <w:bottom w:val="single" w:sz="4" w:space="0" w:color="auto"/>
-              <w:right w:val="single" w:sz="4" w:space="0" w:color="auto"/>
-            </w:tcBorders>
-            <w:shd w:val="clear" w:color="auto" w:fill="auto"/>
-            <w:noWrap/>
-            <w:vAlign w:val="bottom"/>
-            <w:hideMark/>
-          </w:tcPr>
-          <w:p>
-            <w:pPr>
-              <w:rPr>
-                <w:rFonts w:ascii="Calibri" w:eastAsia="Times New Roman" w:hAnsi="Calibri" w:cs="Times New Roman"/>
-                <w:color w:val="000000"/>
-              </w:rPr>
-            </w:pPr>
-            <w:r>
-              <w:rPr>
-                <w:rFonts w:ascii="Calibri" w:eastAsia="Times New Roman" w:hAnsi="Calibri" w:cs="Times New Roman"/>
-                <w:color w:val="000000"/>
-              </w:rPr>
-              <w:t xml:space="preserve">Elizabeth </w:t>
-            </w:r>
-            <w:r>
-              <w:rPr>
-                <w:rFonts w:ascii="Calibri" w:eastAsia="Times New Roman" w:hAnsi="Calibri" w:cs="Times New Roman"/>
-                <w:color w:val="000000"/>
-              </w:rPr>
-              <w:t xml:space="preserve">Bambury </w:t>
-            </w:r>
-            <w:r>
-              <w:rPr>
-                <w:rFonts w:ascii="Calibri" w:eastAsia="Times New Roman" w:hAnsi="Calibri" w:cs="Times New Roman"/>
-                <w:color w:val="000000"/>
-              </w:rPr>
-              <w:t>and Julia</w:t>
-            </w:r>
-            <w:r>
-              <w:rPr>
-                <w:rFonts w:ascii="Calibri" w:eastAsia="Times New Roman" w:hAnsi="Calibri" w:cs="Times New Roman"/>
-                <w:color w:val="000000"/>
-              </w:rPr>
-              <w:t xml:space="preserve"> Beatty</w:t>
-            </w:r>
-          </w:p>
-        </w:tc>
-      </w:tr>
-      <w:tr>
-        <w:trPr>
-          <w:trHeight w:val="323"/>
-        </w:trPr>
-        <w:tc>
-          <w:tcPr>
-            <w:tcW w:w="1132" w:type="dxa"/>
-            <w:tcBorders>
-              <w:top w:val="nil"/>
-              <w:left w:val="single" w:sz="4" w:space="0" w:color="auto"/>
-              <w:bottom w:val="single" w:sz="4" w:space="0" w:color="auto"/>
-              <w:right w:val="single" w:sz="4" w:space="0" w:color="auto"/>
-            </w:tcBorders>
-            <w:shd w:val="clear" w:color="auto" w:fill="auto"/>
-            <w:noWrap/>
-            <w:vAlign w:val="bottom"/>
-            <w:hideMark/>
-          </w:tcPr>
-          <w:p>
-            <w:pPr>
-              <w:rPr>
-                <w:rFonts w:ascii="Calibri" w:eastAsia="Times New Roman" w:hAnsi="Calibri" w:cs="Times New Roman"/>
-                <w:color w:val="000000"/>
-              </w:rPr>
-            </w:pPr>
-            <w:r>
-              <w:rPr>
-                <w:rFonts w:ascii="Calibri" w:eastAsia="Times New Roman" w:hAnsi="Calibri" w:cs="Times New Roman"/>
-                <w:color w:val="000000"/>
-              </w:rPr>
-              <w:t>11/03</w:t>
-            </w:r>
-          </w:p>
-        </w:tc>
-        <w:tc>
-          <w:tcPr>
-            <w:tcW w:w="1675" w:type="dxa"/>
-            <w:tcBorders>
-              <w:top w:val="nil"/>
-              <w:left w:val="nil"/>
-              <w:bottom w:val="single" w:sz="4" w:space="0" w:color="auto"/>
-              <w:right w:val="single" w:sz="4" w:space="0" w:color="auto"/>
-            </w:tcBorders>
-            <w:shd w:val="clear" w:color="auto" w:fill="auto"/>
-            <w:noWrap/>
-            <w:vAlign w:val="center"/>
-            <w:hideMark/>
-          </w:tcPr>
-          <w:p>
-            <w:pPr>
-              <w:jc w:val="center"/>
-              <w:rPr>
-                <w:rFonts w:ascii="Calibri" w:eastAsia="Times New Roman" w:hAnsi="Calibri" w:cs="Times New Roman"/>
-                <w:color w:val="000000"/>
-              </w:rPr>
-            </w:pPr>
-            <w:r>
-              <w:rPr>
-                <w:rFonts w:ascii="Calibri" w:eastAsia="Times New Roman" w:hAnsi="Calibri" w:cs="Times New Roman"/>
-                <w:color w:val="000000"/>
-              </w:rPr>
-              <w:t>40 mins</w:t>
-            </w:r>
-          </w:p>
-        </w:tc>
-        <w:tc>
-          <w:tcPr>
-            <w:tcW w:w="4959" w:type="dxa"/>
-            <w:tcBorders>
-              <w:top w:val="nil"/>
-              <w:left w:val="nil"/>
-              <w:bottom w:val="single" w:sz="4" w:space="0" w:color="auto"/>
-              <w:right w:val="single" w:sz="4" w:space="0" w:color="auto"/>
-            </w:tcBorders>
-            <w:shd w:val="clear" w:color="auto" w:fill="auto"/>
-            <w:noWrap/>
-            <w:vAlign w:val="bottom"/>
-            <w:hideMark/>
-          </w:tcPr>
-          <w:p>
-            <w:pPr>
-              <w:rPr>
-                <w:rFonts w:ascii="Calibri" w:eastAsia="Times New Roman" w:hAnsi="Calibri" w:cs="Times New Roman"/>
-                <w:color w:val="000000"/>
-              </w:rPr>
-            </w:pPr>
-            <w:r>
-              <w:rPr>
-                <w:rFonts w:ascii="Calibri" w:eastAsia="Times New Roman" w:hAnsi="Calibri" w:cs="Times New Roman"/>
-                <w:color w:val="000000"/>
-              </w:rPr>
-              <w:t xml:space="preserve">Set up Git Repo in local machine, had to merge files because had files in my local copy. </w:t>
+              <w:t xml:space="preserve">Set up </w:t>
+            </w:r>
+            <w:proofErr w:type="spellStart"/>
+            <w:r>
+              <w:rPr>
+                <w:rFonts w:ascii="Calibri" w:eastAsia="Times New Roman" w:hAnsi="Calibri" w:cs="Times New Roman"/>
+                <w:color w:val="000000"/>
+              </w:rPr>
+              <w:t>Git</w:t>
+            </w:r>
+            <w:proofErr w:type="spellEnd"/>
+            <w:r>
+              <w:rPr>
+                <w:rFonts w:ascii="Calibri" w:eastAsia="Times New Roman" w:hAnsi="Calibri" w:cs="Times New Roman"/>
+                <w:color w:val="000000"/>
+              </w:rPr>
+              <w:t xml:space="preserve"> Repo in local machine, had to merge files because had files in my local copy. </w:t>
             </w:r>
           </w:p>
         </w:tc>
@@ -1158,6 +1238,8 @@
             </w:pPr>
           </w:p>
         </w:tc>
+        <w:bookmarkStart w:id="1" w:name="_GoBack"/>
+        <w:bookmarkEnd w:id="1"/>
       </w:tr>
       <w:tr>
         <w:trPr>
@@ -1311,7 +1393,7 @@
                 <w:rFonts w:ascii="Calibri" w:eastAsia="Times New Roman" w:hAnsi="Calibri" w:cs="Times New Roman"/>
                 <w:color w:val="000000"/>
               </w:rPr>
-              <w:t>Mark me wrong if not updated</w:t>
+              <w:t>2.5 hours</w:t>
             </w:r>
           </w:p>
         </w:tc>
@@ -1461,7 +1543,6 @@
           <w:sz w:val="22"/>
           <w:szCs w:val="22"/>
         </w:rPr>
-        <w:lastRenderedPageBreak/>
         <w:t>Lead developer</w:t>
       </w:r>
       <w:r>
@@ -1556,6 +1637,7 @@
         </w:rPr>
         <w:t xml:space="preserve">Elizabeth </w:t>
       </w:r>
+      <w:proofErr w:type="spellStart"/>
       <w:r>
         <w:rPr>
           <w:rFonts w:ascii="Arial" w:hAnsi="Arial" w:cs="Arial"/>
@@ -1565,6 +1647,7 @@
         </w:rPr>
         <w:t>Bambury</w:t>
       </w:r>
+      <w:proofErr w:type="spellEnd"/>
     </w:p>
     <w:p>
       <w:pPr>
@@ -1583,6 +1666,7 @@
           <w:sz w:val="22"/>
           <w:szCs w:val="22"/>
         </w:rPr>
+        <w:lastRenderedPageBreak/>
         <w:t xml:space="preserve">Web Designer: </w:t>
       </w:r>
       <w:r>
@@ -1601,8 +1685,19 @@
           <w:sz w:val="22"/>
           <w:szCs w:val="22"/>
         </w:rPr>
-        <w:t xml:space="preserve"> Bambury</w:t>
-      </w:r>
+        <w:t xml:space="preserve"> </w:t>
+      </w:r>
+      <w:proofErr w:type="spellStart"/>
+      <w:r>
+        <w:rPr>
+          <w:rFonts w:ascii="Arial" w:hAnsi="Arial" w:cs="Arial"/>
+          <w:color w:val="000000"/>
+          <w:sz w:val="22"/>
+          <w:szCs w:val="22"/>
+        </w:rPr>
+        <w:t>Bambury</w:t>
+      </w:r>
+      <w:proofErr w:type="spellEnd"/>
       <w:r>
         <w:rPr>
           <w:rFonts w:ascii="Arial" w:hAnsi="Arial" w:cs="Arial"/>

</xml_diff>